<commit_message>
Added flashcards for lessons 2 and 3. Created a quiz for lesson 1.
Lesson 2 has one set of flashcards covering both topics (it's a short
section). Lesson 3 has two sets of flash cards, one for topic 1 and
one for topic 2. Both are word files already formated for 3x5 index
cards.

Lesson 1 has a terminal based quiz. All that is needed is python 3.8
or greater installed. Use the run_quiz.bat file to take the quiz.
Users are able to select how many questions they want and a report
is displayed at the end showing which questions were wrong and what
the correct answer was. Plans to make this look better to come,
currently focusing on getting the information together.
</commit_message>
<xml_diff>
--- a/Flashcards/Lesson 2.docx
+++ b/Flashcards/Lesson 2.docx
@@ -53,15 +53,653 @@
         <w:jc w:val="center"/>
         <w:rPr>
           <w:color w:val="BFBFBF" w:themeColor="background1" w:themeShade="BF"/>
-          <w:sz w:val="48"/>
-          <w:szCs w:val="48"/>
-        </w:rPr>
-      </w:pPr>
-      <w:r>
-        <w:rPr>
-          <w:color w:val="BFBFBF" w:themeColor="background1" w:themeShade="BF"/>
-          <w:sz w:val="48"/>
-          <w:szCs w:val="48"/>
+          <w:sz w:val="44"/>
+          <w:szCs w:val="44"/>
+        </w:rPr>
+      </w:pPr>
+      <w:r>
+        <w:rPr>
+          <w:color w:val="BFBFBF" w:themeColor="background1" w:themeShade="BF"/>
+          <w:sz w:val="44"/>
+          <w:szCs w:val="44"/>
+        </w:rPr>
+        <w:lastRenderedPageBreak/>
+        <w:t>A1: A class of software that allows many database transactions in real time, typically using the internet</w:t>
+      </w:r>
+    </w:p>
+    <w:p>
+      <w:pPr>
+        <w:spacing w:after="0" w:line="240" w:lineRule="auto"/>
+        <w:jc w:val="center"/>
+        <w:rPr>
+          <w:sz w:val="48"/>
+          <w:szCs w:val="48"/>
+        </w:rPr>
+      </w:pPr>
+      <w:r>
+        <w:rPr>
+          <w:color w:val="BFBFBF" w:themeColor="background1" w:themeShade="BF"/>
+          <w:sz w:val="48"/>
+          <w:szCs w:val="48"/>
+        </w:rPr>
+        <w:br w:type="page"/>
+      </w:r>
+      <w:r>
+        <w:rPr>
+          <w:sz w:val="48"/>
+          <w:szCs w:val="48"/>
+        </w:rPr>
+        <w:lastRenderedPageBreak/>
+        <w:t>Q</w:t>
+      </w:r>
+      <w:r>
+        <w:rPr>
+          <w:sz w:val="48"/>
+          <w:szCs w:val="48"/>
+        </w:rPr>
+        <w:t>2</w:t>
+      </w:r>
+      <w:r>
+        <w:rPr>
+          <w:sz w:val="48"/>
+          <w:szCs w:val="48"/>
+        </w:rPr>
+        <w:t xml:space="preserve">: </w:t>
+      </w:r>
+      <w:r>
+        <w:rPr>
+          <w:sz w:val="48"/>
+          <w:szCs w:val="48"/>
+        </w:rPr>
+        <w:t>What is Online Analytical Processing (OLAP)?</w:t>
+      </w:r>
+      <w:r>
+        <w:rPr>
+          <w:sz w:val="56"/>
+          <w:szCs w:val="56"/>
+        </w:rPr>
+        <w:br w:type="page"/>
+      </w:r>
+    </w:p>
+    <w:p>
+      <w:pPr>
+        <w:spacing w:after="0" w:line="240" w:lineRule="auto"/>
+        <w:jc w:val="center"/>
+        <w:rPr>
+          <w:color w:val="BFBFBF" w:themeColor="background1" w:themeShade="BF"/>
+          <w:sz w:val="36"/>
+          <w:szCs w:val="36"/>
+        </w:rPr>
+      </w:pPr>
+      <w:r>
+        <w:rPr>
+          <w:color w:val="BFBFBF" w:themeColor="background1" w:themeShade="BF"/>
+          <w:sz w:val="36"/>
+          <w:szCs w:val="36"/>
+        </w:rPr>
+        <w:lastRenderedPageBreak/>
+        <w:t xml:space="preserve">A2: A class of software the allows complex analysis to be </w:t>
+      </w:r>
+      <w:proofErr w:type="spellStart"/>
+      <w:r>
+        <w:rPr>
+          <w:color w:val="BFBFBF" w:themeColor="background1" w:themeShade="BF"/>
+          <w:sz w:val="36"/>
+          <w:szCs w:val="36"/>
+        </w:rPr>
+        <w:t>preformed</w:t>
+      </w:r>
+      <w:proofErr w:type="spellEnd"/>
+      <w:r>
+        <w:rPr>
+          <w:color w:val="BFBFBF" w:themeColor="background1" w:themeShade="BF"/>
+          <w:sz w:val="36"/>
+          <w:szCs w:val="36"/>
+        </w:rPr>
+        <w:t xml:space="preserve"> on a large database without affecting the transactional system in a negative manner.</w:t>
+      </w:r>
+    </w:p>
+    <w:p>
+      <w:pPr>
+        <w:spacing w:after="0" w:line="240" w:lineRule="auto"/>
+        <w:jc w:val="center"/>
+        <w:rPr>
+          <w:sz w:val="2"/>
+          <w:szCs w:val="2"/>
+        </w:rPr>
+      </w:pPr>
+    </w:p>
+    <w:p>
+      <w:pPr>
+        <w:spacing w:after="0" w:line="240" w:lineRule="auto"/>
+        <w:jc w:val="center"/>
+        <w:rPr>
+          <w:sz w:val="48"/>
+          <w:szCs w:val="48"/>
+        </w:rPr>
+      </w:pPr>
+      <w:r>
+        <w:rPr>
+          <w:sz w:val="48"/>
+          <w:szCs w:val="48"/>
+        </w:rPr>
+        <w:lastRenderedPageBreak/>
+        <w:t>Q</w:t>
+      </w:r>
+      <w:r>
+        <w:rPr>
+          <w:sz w:val="48"/>
+          <w:szCs w:val="48"/>
+        </w:rPr>
+        <w:t>3</w:t>
+      </w:r>
+      <w:r>
+        <w:rPr>
+          <w:sz w:val="48"/>
+          <w:szCs w:val="48"/>
+        </w:rPr>
+        <w:t xml:space="preserve">: </w:t>
+      </w:r>
+      <w:r>
+        <w:rPr>
+          <w:sz w:val="48"/>
+          <w:szCs w:val="48"/>
+        </w:rPr>
+        <w:t>What is a database transaction?</w:t>
+      </w:r>
+      <w:r>
+        <w:rPr>
+          <w:sz w:val="56"/>
+          <w:szCs w:val="56"/>
+        </w:rPr>
+        <w:br w:type="page"/>
+      </w:r>
+    </w:p>
+    <w:p>
+      <w:pPr>
+        <w:spacing w:after="0" w:line="240" w:lineRule="auto"/>
+        <w:jc w:val="center"/>
+        <w:rPr>
+          <w:sz w:val="2"/>
+          <w:szCs w:val="2"/>
+        </w:rPr>
+      </w:pPr>
+      <w:r>
+        <w:rPr>
+          <w:color w:val="BFBFBF" w:themeColor="background1" w:themeShade="BF"/>
+          <w:sz w:val="36"/>
+          <w:szCs w:val="36"/>
+        </w:rPr>
+        <w:lastRenderedPageBreak/>
+        <w:t>A3: Any change to data within a system such as adding(insertion), removing(deletion) or a query(search).</w:t>
+      </w:r>
+    </w:p>
+    <w:p>
+      <w:pPr>
+        <w:rPr>
+          <w:color w:val="BFBFBF" w:themeColor="background1" w:themeShade="BF"/>
+          <w:sz w:val="48"/>
+          <w:szCs w:val="48"/>
+        </w:rPr>
+      </w:pPr>
+    </w:p>
+    <w:p>
+      <w:pPr>
+        <w:spacing w:after="0" w:line="240" w:lineRule="auto"/>
+        <w:jc w:val="center"/>
+        <w:rPr>
+          <w:sz w:val="2"/>
+          <w:szCs w:val="2"/>
+        </w:rPr>
+      </w:pPr>
+    </w:p>
+    <w:p>
+      <w:pPr>
+        <w:spacing w:after="0" w:line="240" w:lineRule="auto"/>
+        <w:jc w:val="center"/>
+        <w:rPr>
+          <w:sz w:val="48"/>
+          <w:szCs w:val="48"/>
+        </w:rPr>
+      </w:pPr>
+      <w:r>
+        <w:rPr>
+          <w:sz w:val="48"/>
+          <w:szCs w:val="48"/>
+        </w:rPr>
+        <w:lastRenderedPageBreak/>
+        <w:t>Q</w:t>
+      </w:r>
+      <w:r>
+        <w:rPr>
+          <w:sz w:val="48"/>
+          <w:szCs w:val="48"/>
+        </w:rPr>
+        <w:t>4</w:t>
+      </w:r>
+      <w:r>
+        <w:rPr>
+          <w:sz w:val="48"/>
+          <w:szCs w:val="48"/>
+        </w:rPr>
+        <w:t xml:space="preserve">: </w:t>
+      </w:r>
+      <w:r>
+        <w:rPr>
+          <w:sz w:val="48"/>
+          <w:szCs w:val="48"/>
+        </w:rPr>
+        <w:t>What is a Data Warehouse?</w:t>
+      </w:r>
+      <w:r>
+        <w:rPr>
+          <w:sz w:val="56"/>
+          <w:szCs w:val="56"/>
+        </w:rPr>
+        <w:br w:type="page"/>
+      </w:r>
+    </w:p>
+    <w:p>
+      <w:pPr>
+        <w:spacing w:after="0" w:line="240" w:lineRule="auto"/>
+        <w:jc w:val="center"/>
+        <w:rPr>
+          <w:color w:val="BFBFBF" w:themeColor="background1" w:themeShade="BF"/>
+          <w:sz w:val="44"/>
+          <w:szCs w:val="44"/>
+        </w:rPr>
+      </w:pPr>
+      <w:r>
+        <w:rPr>
+          <w:color w:val="BFBFBF" w:themeColor="background1" w:themeShade="BF"/>
+          <w:sz w:val="44"/>
+          <w:szCs w:val="44"/>
+        </w:rPr>
+        <w:lastRenderedPageBreak/>
+        <w:t xml:space="preserve">A4: </w:t>
+      </w:r>
+      <w:r>
+        <w:rPr>
+          <w:color w:val="BFBFBF" w:themeColor="background1" w:themeShade="BF"/>
+          <w:sz w:val="44"/>
+          <w:szCs w:val="44"/>
+        </w:rPr>
+        <w:t>A technology that is dedicated to the storage of data from a wide range of sources.</w:t>
+      </w:r>
+    </w:p>
+    <w:p>
+      <w:pPr>
+        <w:spacing w:after="0" w:line="240" w:lineRule="auto"/>
+        <w:jc w:val="center"/>
+        <w:rPr>
+          <w:sz w:val="48"/>
+          <w:szCs w:val="48"/>
+        </w:rPr>
+      </w:pPr>
+      <w:r>
+        <w:rPr>
+          <w:sz w:val="48"/>
+          <w:szCs w:val="48"/>
+        </w:rPr>
+        <w:lastRenderedPageBreak/>
+        <w:t>Q</w:t>
+      </w:r>
+      <w:r>
+        <w:rPr>
+          <w:sz w:val="48"/>
+          <w:szCs w:val="48"/>
+        </w:rPr>
+        <w:t>5</w:t>
+      </w:r>
+      <w:r>
+        <w:rPr>
+          <w:sz w:val="48"/>
+          <w:szCs w:val="48"/>
+        </w:rPr>
+        <w:t xml:space="preserve">: </w:t>
+      </w:r>
+      <w:r>
+        <w:rPr>
+          <w:sz w:val="48"/>
+          <w:szCs w:val="48"/>
+        </w:rPr>
+        <w:t>What is a Data Mart or Data Marts?</w:t>
+      </w:r>
+      <w:r>
+        <w:rPr>
+          <w:sz w:val="56"/>
+          <w:szCs w:val="56"/>
+        </w:rPr>
+        <w:br w:type="page"/>
+      </w:r>
+    </w:p>
+    <w:p>
+      <w:pPr>
+        <w:spacing w:after="0" w:line="240" w:lineRule="auto"/>
+        <w:jc w:val="center"/>
+        <w:rPr>
+          <w:color w:val="BFBFBF" w:themeColor="background1" w:themeShade="BF"/>
+          <w:sz w:val="44"/>
+          <w:szCs w:val="44"/>
+        </w:rPr>
+      </w:pPr>
+      <w:r>
+        <w:rPr>
+          <w:color w:val="BFBFBF" w:themeColor="background1" w:themeShade="BF"/>
+          <w:sz w:val="44"/>
+          <w:szCs w:val="44"/>
+        </w:rPr>
+        <w:lastRenderedPageBreak/>
+        <w:t xml:space="preserve">A5: A subnet of a data warehouse that is dedicated to a specific group </w:t>
+      </w:r>
+      <w:proofErr w:type="spellStart"/>
+      <w:r>
+        <w:rPr>
+          <w:color w:val="BFBFBF" w:themeColor="background1" w:themeShade="BF"/>
+          <w:sz w:val="44"/>
+          <w:szCs w:val="44"/>
+        </w:rPr>
+        <w:t>i.e</w:t>
+      </w:r>
+      <w:proofErr w:type="spellEnd"/>
+      <w:r>
+        <w:rPr>
+          <w:color w:val="BFBFBF" w:themeColor="background1" w:themeShade="BF"/>
+          <w:sz w:val="44"/>
+          <w:szCs w:val="44"/>
+        </w:rPr>
+        <w:t xml:space="preserve"> Human Resource or CRM</w:t>
+      </w:r>
+    </w:p>
+    <w:p>
+      <w:pPr>
+        <w:spacing w:after="0" w:line="240" w:lineRule="auto"/>
+        <w:jc w:val="center"/>
+        <w:rPr>
+          <w:sz w:val="48"/>
+          <w:szCs w:val="48"/>
+        </w:rPr>
+      </w:pPr>
+      <w:r>
+        <w:rPr>
+          <w:sz w:val="48"/>
+          <w:szCs w:val="48"/>
+        </w:rPr>
+        <w:lastRenderedPageBreak/>
+        <w:t>Q</w:t>
+      </w:r>
+      <w:r>
+        <w:rPr>
+          <w:sz w:val="48"/>
+          <w:szCs w:val="48"/>
+        </w:rPr>
+        <w:t>6</w:t>
+      </w:r>
+      <w:r>
+        <w:rPr>
+          <w:sz w:val="48"/>
+          <w:szCs w:val="48"/>
+        </w:rPr>
+        <w:t xml:space="preserve">: </w:t>
+      </w:r>
+      <w:r>
+        <w:rPr>
+          <w:sz w:val="48"/>
+          <w:szCs w:val="48"/>
+        </w:rPr>
+        <w:t>What is a fact table?</w:t>
+      </w:r>
+      <w:r>
+        <w:rPr>
+          <w:sz w:val="56"/>
+          <w:szCs w:val="56"/>
+        </w:rPr>
+        <w:br w:type="page"/>
+      </w:r>
+    </w:p>
+    <w:p>
+      <w:pPr>
+        <w:spacing w:after="0" w:line="240" w:lineRule="auto"/>
+        <w:jc w:val="center"/>
+        <w:rPr>
+          <w:sz w:val="2"/>
+          <w:szCs w:val="2"/>
+        </w:rPr>
+      </w:pPr>
+      <w:r>
+        <w:rPr>
+          <w:color w:val="BFBFBF" w:themeColor="background1" w:themeShade="BF"/>
+          <w:sz w:val="44"/>
+          <w:szCs w:val="44"/>
+        </w:rPr>
+        <w:lastRenderedPageBreak/>
+        <w:t>A6: A table that holds concrete information about a business process or event and contains keys to related tables.</w:t>
+      </w:r>
+    </w:p>
+    <w:p>
+      <w:pPr>
+        <w:spacing w:after="0" w:line="240" w:lineRule="auto"/>
+        <w:jc w:val="center"/>
+        <w:rPr>
+          <w:sz w:val="2"/>
+          <w:szCs w:val="2"/>
+        </w:rPr>
+      </w:pPr>
+    </w:p>
+    <w:p>
+      <w:pPr>
+        <w:spacing w:after="0" w:line="240" w:lineRule="auto"/>
+        <w:jc w:val="center"/>
+        <w:rPr>
+          <w:sz w:val="48"/>
+          <w:szCs w:val="48"/>
+        </w:rPr>
+      </w:pPr>
+      <w:r>
+        <w:rPr>
+          <w:sz w:val="48"/>
+          <w:szCs w:val="48"/>
+        </w:rPr>
+        <w:lastRenderedPageBreak/>
+        <w:t>Q</w:t>
+      </w:r>
+      <w:r>
+        <w:rPr>
+          <w:sz w:val="48"/>
+          <w:szCs w:val="48"/>
+        </w:rPr>
+        <w:t>7</w:t>
+      </w:r>
+      <w:r>
+        <w:rPr>
+          <w:sz w:val="48"/>
+          <w:szCs w:val="48"/>
+        </w:rPr>
+        <w:t xml:space="preserve">: </w:t>
+      </w:r>
+      <w:r>
+        <w:rPr>
+          <w:sz w:val="48"/>
+          <w:szCs w:val="48"/>
+        </w:rPr>
+        <w:t>What is a dimension table?</w:t>
+      </w:r>
+      <w:r>
+        <w:rPr>
+          <w:sz w:val="56"/>
+          <w:szCs w:val="56"/>
+        </w:rPr>
+        <w:br w:type="page"/>
+      </w:r>
+    </w:p>
+    <w:p>
+      <w:pPr>
+        <w:spacing w:after="0" w:line="240" w:lineRule="auto"/>
+        <w:jc w:val="center"/>
+        <w:rPr>
+          <w:color w:val="BFBFBF" w:themeColor="background1" w:themeShade="BF"/>
+          <w:sz w:val="44"/>
+          <w:szCs w:val="44"/>
+        </w:rPr>
+      </w:pPr>
+      <w:r>
+        <w:rPr>
+          <w:color w:val="BFBFBF" w:themeColor="background1" w:themeShade="BF"/>
+          <w:sz w:val="44"/>
+          <w:szCs w:val="44"/>
+        </w:rPr>
+        <w:lastRenderedPageBreak/>
+        <w:t xml:space="preserve">A7: A table that holds attributes or categorial information to support a fact table. </w:t>
+      </w:r>
+    </w:p>
+    <w:p>
+      <w:pPr>
+        <w:spacing w:after="0" w:line="240" w:lineRule="auto"/>
+        <w:jc w:val="center"/>
+        <w:rPr>
+          <w:sz w:val="48"/>
+          <w:szCs w:val="48"/>
+        </w:rPr>
+      </w:pPr>
+    </w:p>
+    <w:p>
+      <w:pPr>
+        <w:spacing w:after="0" w:line="240" w:lineRule="auto"/>
+        <w:jc w:val="center"/>
+        <w:rPr>
+          <w:sz w:val="48"/>
+          <w:szCs w:val="48"/>
+        </w:rPr>
+      </w:pPr>
+      <w:r>
+        <w:rPr>
+          <w:sz w:val="48"/>
+          <w:szCs w:val="48"/>
+        </w:rPr>
+        <w:lastRenderedPageBreak/>
+        <w:t>Q</w:t>
+      </w:r>
+      <w:r>
+        <w:rPr>
+          <w:sz w:val="48"/>
+          <w:szCs w:val="48"/>
+        </w:rPr>
+        <w:t>8: What is a Star Schema?</w:t>
+      </w:r>
+      <w:r>
+        <w:rPr>
+          <w:sz w:val="56"/>
+          <w:szCs w:val="56"/>
+        </w:rPr>
+        <w:br w:type="page"/>
+      </w:r>
+    </w:p>
+    <w:p>
+      <w:pPr>
+        <w:spacing w:after="0" w:line="240" w:lineRule="auto"/>
+        <w:jc w:val="center"/>
+        <w:rPr>
+          <w:sz w:val="2"/>
+          <w:szCs w:val="2"/>
+        </w:rPr>
+      </w:pPr>
+      <w:r>
+        <w:rPr>
+          <w:color w:val="BFBFBF" w:themeColor="background1" w:themeShade="BF"/>
+          <w:sz w:val="36"/>
+          <w:szCs w:val="36"/>
+        </w:rPr>
+        <w:lastRenderedPageBreak/>
+        <w:t>A8: A relational model that resembles a start with the fact table in the center and dimensional tables surrounding it</w:t>
+      </w:r>
+      <w:r>
+        <w:rPr>
+          <w:color w:val="BFBFBF" w:themeColor="background1" w:themeShade="BF"/>
+          <w:sz w:val="36"/>
+          <w:szCs w:val="36"/>
+        </w:rPr>
+        <w:t xml:space="preserve">. All dimensional tables are joined to a single fact table. </w:t>
+      </w:r>
+    </w:p>
+    <w:p>
+      <w:pPr>
+        <w:spacing w:after="0" w:line="240" w:lineRule="auto"/>
+        <w:jc w:val="center"/>
+        <w:rPr>
+          <w:sz w:val="2"/>
+          <w:szCs w:val="2"/>
+        </w:rPr>
+      </w:pPr>
+    </w:p>
+    <w:p>
+      <w:pPr>
+        <w:rPr>
+          <w:sz w:val="2"/>
+          <w:szCs w:val="2"/>
+        </w:rPr>
+      </w:pPr>
+      <w:r>
+        <w:rPr>
+          <w:sz w:val="2"/>
+          <w:szCs w:val="2"/>
+        </w:rPr>
+        <w:br w:type="page"/>
+      </w:r>
+    </w:p>
+    <w:p>
+      <w:pPr>
+        <w:spacing w:after="0" w:line="240" w:lineRule="auto"/>
+        <w:jc w:val="center"/>
+        <w:rPr>
+          <w:sz w:val="48"/>
+          <w:szCs w:val="48"/>
+        </w:rPr>
+      </w:pPr>
+      <w:r>
+        <w:rPr>
+          <w:sz w:val="48"/>
+          <w:szCs w:val="48"/>
+        </w:rPr>
+        <w:lastRenderedPageBreak/>
+        <w:t>Q</w:t>
+      </w:r>
+      <w:r>
+        <w:rPr>
+          <w:sz w:val="48"/>
+          <w:szCs w:val="48"/>
+        </w:rPr>
+        <w:t>9</w:t>
+      </w:r>
+      <w:r>
+        <w:rPr>
+          <w:sz w:val="48"/>
+          <w:szCs w:val="48"/>
+        </w:rPr>
+        <w:t>: What is a Snowflake Schema?</w:t>
+      </w:r>
+      <w:r>
+        <w:rPr>
+          <w:sz w:val="56"/>
+          <w:szCs w:val="56"/>
+        </w:rPr>
+        <w:br w:type="page"/>
+      </w:r>
+    </w:p>
+    <w:p>
+      <w:pPr>
+        <w:spacing w:after="0" w:line="240" w:lineRule="auto"/>
+        <w:jc w:val="center"/>
+        <w:rPr>
+          <w:color w:val="BFBFBF" w:themeColor="background1" w:themeShade="BF"/>
+          <w:sz w:val="32"/>
+          <w:szCs w:val="32"/>
+        </w:rPr>
+      </w:pPr>
+      <w:r>
+        <w:rPr>
+          <w:color w:val="BFBFBF" w:themeColor="background1" w:themeShade="BF"/>
+          <w:sz w:val="32"/>
+          <w:szCs w:val="32"/>
         </w:rPr>
         <w:lastRenderedPageBreak/>
         <w:t>A</w:t>
@@ -69,54 +707,47 @@
       <w:r>
         <w:rPr>
           <w:color w:val="BFBFBF" w:themeColor="background1" w:themeShade="BF"/>
-          <w:sz w:val="48"/>
-          <w:szCs w:val="48"/>
-        </w:rPr>
-        <w:t>1</w:t>
-      </w:r>
-      <w:r>
-        <w:rPr>
-          <w:color w:val="BFBFBF" w:themeColor="background1" w:themeShade="BF"/>
-          <w:sz w:val="48"/>
-          <w:szCs w:val="48"/>
-        </w:rPr>
-        <w:t xml:space="preserve">: </w:t>
-      </w:r>
-      <w:r>
-        <w:rPr>
-          <w:color w:val="BFBFBF" w:themeColor="background1" w:themeShade="BF"/>
-          <w:sz w:val="48"/>
-          <w:szCs w:val="48"/>
-        </w:rPr>
-        <w:t xml:space="preserve">A class of software that allows many database </w:t>
-      </w:r>
-      <w:r>
-        <w:rPr>
-          <w:color w:val="BFBFBF" w:themeColor="background1" w:themeShade="BF"/>
-          <w:sz w:val="48"/>
-          <w:szCs w:val="48"/>
-        </w:rPr>
-        <w:lastRenderedPageBreak/>
-        <w:t>transactions in real time, typically using the internet</w:t>
-      </w:r>
-    </w:p>
-    <w:p>
-      <w:pPr>
-        <w:spacing w:after="0" w:line="240" w:lineRule="auto"/>
-        <w:jc w:val="center"/>
-        <w:rPr>
-          <w:sz w:val="48"/>
-          <w:szCs w:val="48"/>
-        </w:rPr>
-      </w:pPr>
-      <w:r>
-        <w:rPr>
-          <w:color w:val="BFBFBF" w:themeColor="background1" w:themeShade="BF"/>
-          <w:sz w:val="48"/>
-          <w:szCs w:val="48"/>
-        </w:rPr>
-        <w:br w:type="page"/>
-      </w:r>
+          <w:sz w:val="32"/>
+          <w:szCs w:val="32"/>
+        </w:rPr>
+        <w:t>9</w:t>
+      </w:r>
+      <w:r>
+        <w:rPr>
+          <w:color w:val="BFBFBF" w:themeColor="background1" w:themeShade="BF"/>
+          <w:sz w:val="32"/>
+          <w:szCs w:val="32"/>
+        </w:rPr>
+        <w:t>:</w:t>
+      </w:r>
+      <w:r>
+        <w:rPr>
+          <w:color w:val="BFBFBF" w:themeColor="background1" w:themeShade="BF"/>
+          <w:sz w:val="32"/>
+          <w:szCs w:val="32"/>
+        </w:rPr>
+        <w:t xml:space="preserve"> A relational model that resembles a snowflake. There is a single fact table in the center with various dimension tables joined to it. Dimension tables are also joined to other dimension tables.  </w:t>
+      </w:r>
+    </w:p>
+    <w:p>
+      <w:pPr>
+        <w:spacing w:after="0" w:line="240" w:lineRule="auto"/>
+        <w:jc w:val="center"/>
+        <w:rPr>
+          <w:sz w:val="48"/>
+          <w:szCs w:val="48"/>
+        </w:rPr>
+      </w:pPr>
+    </w:p>
+    <w:p>
+      <w:pPr>
+        <w:spacing w:after="0" w:line="240" w:lineRule="auto"/>
+        <w:jc w:val="center"/>
+        <w:rPr>
+          <w:sz w:val="48"/>
+          <w:szCs w:val="48"/>
+        </w:rPr>
+      </w:pPr>
       <w:r>
         <w:rPr>
           <w:sz w:val="48"/>
@@ -130,21 +761,7 @@
           <w:sz w:val="48"/>
           <w:szCs w:val="48"/>
         </w:rPr>
-        <w:t>2</w:t>
-      </w:r>
-      <w:r>
-        <w:rPr>
-          <w:sz w:val="48"/>
-          <w:szCs w:val="48"/>
-        </w:rPr>
-        <w:t xml:space="preserve">: </w:t>
-      </w:r>
-      <w:r>
-        <w:rPr>
-          <w:sz w:val="48"/>
-          <w:szCs w:val="48"/>
-        </w:rPr>
-        <w:t>What is Online Analytical Processing (OLAP)?</w:t>
+        <w:t>10: What is a Data Lake?</w:t>
       </w:r>
       <w:r>
         <w:rPr>
@@ -166,36 +783,28 @@
       <w:r>
         <w:rPr>
           <w:color w:val="BFBFBF" w:themeColor="background1" w:themeShade="BF"/>
-          <w:sz w:val="40"/>
-          <w:szCs w:val="40"/>
+          <w:sz w:val="44"/>
+          <w:szCs w:val="44"/>
         </w:rPr>
         <w:lastRenderedPageBreak/>
-        <w:t xml:space="preserve">A2: A class of software the allows complex analysis to be preformed on a large database without </w:t>
-      </w:r>
-      <w:r>
-        <w:rPr>
-          <w:color w:val="BFBFBF" w:themeColor="background1" w:themeShade="BF"/>
-          <w:sz w:val="40"/>
-          <w:szCs w:val="40"/>
+        <w:t>A10: A technology that stores a vast amount of structured and unstructured information in the original format.</w:t>
+      </w:r>
+    </w:p>
+    <w:p>
+      <w:pPr>
+        <w:spacing w:after="0" w:line="240" w:lineRule="auto"/>
+        <w:jc w:val="center"/>
+        <w:rPr>
+          <w:sz w:val="48"/>
+          <w:szCs w:val="48"/>
+        </w:rPr>
+      </w:pPr>
+      <w:r>
+        <w:rPr>
+          <w:sz w:val="48"/>
+          <w:szCs w:val="48"/>
         </w:rPr>
         <w:lastRenderedPageBreak/>
-        <w:t>affecting the transactional system in a negative manner.</w:t>
-      </w:r>
-    </w:p>
-    <w:p>
-      <w:pPr>
-        <w:spacing w:after="0" w:line="240" w:lineRule="auto"/>
-        <w:jc w:val="center"/>
-        <w:rPr>
-          <w:sz w:val="48"/>
-          <w:szCs w:val="48"/>
-        </w:rPr>
-      </w:pPr>
-      <w:r>
-        <w:rPr>
-          <w:sz w:val="48"/>
-          <w:szCs w:val="48"/>
-        </w:rPr>
         <w:t>Q</w:t>
       </w:r>
       <w:r>
@@ -203,21 +812,7 @@
           <w:sz w:val="48"/>
           <w:szCs w:val="48"/>
         </w:rPr>
-        <w:t>3</w:t>
-      </w:r>
-      <w:r>
-        <w:rPr>
-          <w:sz w:val="48"/>
-          <w:szCs w:val="48"/>
-        </w:rPr>
-        <w:t xml:space="preserve">: </w:t>
-      </w:r>
-      <w:r>
-        <w:rPr>
-          <w:sz w:val="48"/>
-          <w:szCs w:val="48"/>
-        </w:rPr>
-        <w:t>What is a database transaction?</w:t>
+        <w:t>11: What is a Data Lakehouse?</w:t>
       </w:r>
       <w:r>
         <w:rPr>
@@ -232,53 +827,44 @@
         <w:spacing w:after="0" w:line="240" w:lineRule="auto"/>
         <w:jc w:val="center"/>
         <w:rPr>
-          <w:sz w:val="2"/>
-          <w:szCs w:val="2"/>
-        </w:rPr>
-      </w:pPr>
-      <w:r>
-        <w:rPr>
-          <w:color w:val="BFBFBF" w:themeColor="background1" w:themeShade="BF"/>
-          <w:sz w:val="40"/>
-          <w:szCs w:val="40"/>
+          <w:color w:val="BFBFBF" w:themeColor="background1" w:themeShade="BF"/>
+          <w:sz w:val="44"/>
+          <w:szCs w:val="44"/>
+        </w:rPr>
+      </w:pPr>
+      <w:r>
+        <w:rPr>
+          <w:color w:val="BFBFBF" w:themeColor="background1" w:themeShade="BF"/>
+          <w:sz w:val="44"/>
+          <w:szCs w:val="44"/>
         </w:rPr>
         <w:lastRenderedPageBreak/>
-        <w:t>A3: Any change to data within a system such as adding(insertion), removing(deletion) or a query(search).</w:t>
-      </w:r>
-    </w:p>
-    <w:p>
-      <w:pPr>
-        <w:rPr>
-          <w:color w:val="BFBFBF" w:themeColor="background1" w:themeShade="BF"/>
-          <w:sz w:val="48"/>
-          <w:szCs w:val="48"/>
-        </w:rPr>
-      </w:pPr>
-    </w:p>
-    <w:p>
-      <w:pPr>
-        <w:spacing w:after="0" w:line="240" w:lineRule="auto"/>
-        <w:jc w:val="center"/>
-        <w:rPr>
-          <w:sz w:val="2"/>
-          <w:szCs w:val="2"/>
-        </w:rPr>
-      </w:pPr>
-    </w:p>
-    <w:p>
-      <w:pPr>
-        <w:spacing w:after="0" w:line="240" w:lineRule="auto"/>
-        <w:jc w:val="center"/>
-        <w:rPr>
-          <w:sz w:val="48"/>
-          <w:szCs w:val="48"/>
-        </w:rPr>
-      </w:pPr>
-      <w:r>
-        <w:rPr>
-          <w:sz w:val="48"/>
-          <w:szCs w:val="48"/>
-        </w:rPr>
+        <w:t>A11:</w:t>
+      </w:r>
+      <w:r>
+        <w:rPr>
+          <w:color w:val="BFBFBF" w:themeColor="background1" w:themeShade="BF"/>
+          <w:sz w:val="44"/>
+          <w:szCs w:val="44"/>
+        </w:rPr>
+        <w:t xml:space="preserve"> A management system that combines the best of both data warehousing and data lakes.</w:t>
+      </w:r>
+    </w:p>
+    <w:p>
+      <w:pPr>
+        <w:spacing w:after="0" w:line="240" w:lineRule="auto"/>
+        <w:jc w:val="center"/>
+        <w:rPr>
+          <w:sz w:val="48"/>
+          <w:szCs w:val="48"/>
+        </w:rPr>
+      </w:pPr>
+      <w:r>
+        <w:rPr>
+          <w:sz w:val="48"/>
+          <w:szCs w:val="48"/>
+        </w:rPr>
+        <w:lastRenderedPageBreak/>
         <w:t>Q</w:t>
       </w:r>
       <w:r>
@@ -286,21 +872,7 @@
           <w:sz w:val="48"/>
           <w:szCs w:val="48"/>
         </w:rPr>
-        <w:t>4</w:t>
-      </w:r>
-      <w:r>
-        <w:rPr>
-          <w:sz w:val="48"/>
-          <w:szCs w:val="48"/>
-        </w:rPr>
-        <w:t xml:space="preserve">: </w:t>
-      </w:r>
-      <w:r>
-        <w:rPr>
-          <w:sz w:val="48"/>
-          <w:szCs w:val="48"/>
-        </w:rPr>
-        <w:t>What is a Data Warehouse?</w:t>
+        <w:t>12: What are Slowly Changing Dimensions? How many types are there?</w:t>
       </w:r>
       <w:r>
         <w:rPr>
@@ -335,694 +907,7 @@
           <w:sz w:val="48"/>
           <w:szCs w:val="48"/>
         </w:rPr>
-        <w:t>4</w:t>
-      </w:r>
-      <w:r>
-        <w:rPr>
-          <w:color w:val="BFBFBF" w:themeColor="background1" w:themeShade="BF"/>
-          <w:sz w:val="48"/>
-          <w:szCs w:val="48"/>
-        </w:rPr>
-        <w:t xml:space="preserve">: </w:t>
-      </w:r>
-      <w:r>
-        <w:rPr>
-          <w:color w:val="BFBFBF" w:themeColor="background1" w:themeShade="BF"/>
-          <w:sz w:val="48"/>
-          <w:szCs w:val="48"/>
-        </w:rPr>
-        <w:t xml:space="preserve">A technology that is dedicated to the storage of </w:t>
-      </w:r>
-      <w:r>
-        <w:rPr>
-          <w:color w:val="BFBFBF" w:themeColor="background1" w:themeShade="BF"/>
-          <w:sz w:val="48"/>
-          <w:szCs w:val="48"/>
-        </w:rPr>
-        <w:lastRenderedPageBreak/>
-        <w:t>data from a wide range of sources.</w:t>
-      </w:r>
-    </w:p>
-    <w:p>
-      <w:pPr>
-        <w:spacing w:after="0" w:line="240" w:lineRule="auto"/>
-        <w:jc w:val="center"/>
-        <w:rPr>
-          <w:sz w:val="48"/>
-          <w:szCs w:val="48"/>
-        </w:rPr>
-      </w:pPr>
-      <w:r>
-        <w:rPr>
-          <w:sz w:val="48"/>
-          <w:szCs w:val="48"/>
-        </w:rPr>
-        <w:lastRenderedPageBreak/>
-        <w:t>Q</w:t>
-      </w:r>
-      <w:r>
-        <w:rPr>
-          <w:sz w:val="48"/>
-          <w:szCs w:val="48"/>
-        </w:rPr>
-        <w:t>5</w:t>
-      </w:r>
-      <w:r>
-        <w:rPr>
-          <w:sz w:val="48"/>
-          <w:szCs w:val="48"/>
-        </w:rPr>
-        <w:t xml:space="preserve">: </w:t>
-      </w:r>
-      <w:r>
-        <w:rPr>
-          <w:sz w:val="48"/>
-          <w:szCs w:val="48"/>
-        </w:rPr>
-        <w:t>What is a Data Mart or Data Marts?</w:t>
-      </w:r>
-      <w:r>
-        <w:rPr>
-          <w:sz w:val="56"/>
-          <w:szCs w:val="56"/>
-        </w:rPr>
-        <w:br w:type="page"/>
-      </w:r>
-    </w:p>
-    <w:p>
-      <w:pPr>
-        <w:spacing w:after="0" w:line="240" w:lineRule="auto"/>
-        <w:jc w:val="center"/>
-        <w:rPr>
-          <w:color w:val="BFBFBF" w:themeColor="background1" w:themeShade="BF"/>
-          <w:sz w:val="48"/>
-          <w:szCs w:val="48"/>
-        </w:rPr>
-      </w:pPr>
-      <w:r>
-        <w:rPr>
-          <w:color w:val="BFBFBF" w:themeColor="background1" w:themeShade="BF"/>
-          <w:sz w:val="48"/>
-          <w:szCs w:val="48"/>
-        </w:rPr>
-        <w:lastRenderedPageBreak/>
-        <w:t>A</w:t>
-      </w:r>
-      <w:r>
-        <w:rPr>
-          <w:color w:val="BFBFBF" w:themeColor="background1" w:themeShade="BF"/>
-          <w:sz w:val="48"/>
-          <w:szCs w:val="48"/>
-        </w:rPr>
-        <w:t>5</w:t>
-      </w:r>
-      <w:r>
-        <w:rPr>
-          <w:color w:val="BFBFBF" w:themeColor="background1" w:themeShade="BF"/>
-          <w:sz w:val="48"/>
-          <w:szCs w:val="48"/>
-        </w:rPr>
-        <w:t xml:space="preserve">: </w:t>
-      </w:r>
-      <w:r>
-        <w:rPr>
-          <w:color w:val="BFBFBF" w:themeColor="background1" w:themeShade="BF"/>
-          <w:sz w:val="48"/>
-          <w:szCs w:val="48"/>
-        </w:rPr>
-        <w:t xml:space="preserve">A subnet of a data warehouse that is dedicated </w:t>
-      </w:r>
-      <w:r>
-        <w:rPr>
-          <w:color w:val="BFBFBF" w:themeColor="background1" w:themeShade="BF"/>
-          <w:sz w:val="48"/>
-          <w:szCs w:val="48"/>
-        </w:rPr>
-        <w:lastRenderedPageBreak/>
-        <w:t>to a specific group i.e Human Resource or CRM</w:t>
-      </w:r>
-    </w:p>
-    <w:p>
-      <w:pPr>
-        <w:spacing w:after="0" w:line="240" w:lineRule="auto"/>
-        <w:jc w:val="center"/>
-        <w:rPr>
-          <w:sz w:val="48"/>
-          <w:szCs w:val="48"/>
-        </w:rPr>
-      </w:pPr>
-      <w:r>
-        <w:rPr>
-          <w:sz w:val="48"/>
-          <w:szCs w:val="48"/>
-        </w:rPr>
-        <w:t>Q</w:t>
-      </w:r>
-      <w:r>
-        <w:rPr>
-          <w:sz w:val="48"/>
-          <w:szCs w:val="48"/>
-        </w:rPr>
-        <w:t>6</w:t>
-      </w:r>
-      <w:r>
-        <w:rPr>
-          <w:sz w:val="48"/>
-          <w:szCs w:val="48"/>
-        </w:rPr>
-        <w:t xml:space="preserve">: </w:t>
-      </w:r>
-      <w:r>
-        <w:rPr>
-          <w:sz w:val="48"/>
-          <w:szCs w:val="48"/>
-        </w:rPr>
-        <w:t>What is a fact table?</w:t>
-      </w:r>
-      <w:r>
-        <w:rPr>
-          <w:sz w:val="56"/>
-          <w:szCs w:val="56"/>
-        </w:rPr>
-        <w:br w:type="page"/>
-      </w:r>
-    </w:p>
-    <w:p>
-      <w:pPr>
-        <w:spacing w:after="0" w:line="240" w:lineRule="auto"/>
-        <w:jc w:val="center"/>
-        <w:rPr>
-          <w:sz w:val="2"/>
-          <w:szCs w:val="2"/>
-        </w:rPr>
-      </w:pPr>
-      <w:r>
-        <w:rPr>
-          <w:color w:val="BFBFBF" w:themeColor="background1" w:themeShade="BF"/>
-          <w:sz w:val="44"/>
-          <w:szCs w:val="44"/>
-        </w:rPr>
-        <w:lastRenderedPageBreak/>
-        <w:t>A6: A table that holds concrete information about a business process or event and contains keys to related tables.</w:t>
-      </w:r>
-    </w:p>
-    <w:p>
-      <w:pPr>
-        <w:spacing w:after="0" w:line="240" w:lineRule="auto"/>
-        <w:jc w:val="center"/>
-        <w:rPr>
-          <w:sz w:val="2"/>
-          <w:szCs w:val="2"/>
-        </w:rPr>
-      </w:pPr>
-    </w:p>
-    <w:p>
-      <w:pPr>
-        <w:spacing w:after="0" w:line="240" w:lineRule="auto"/>
-        <w:jc w:val="center"/>
-        <w:rPr>
-          <w:sz w:val="48"/>
-          <w:szCs w:val="48"/>
-        </w:rPr>
-      </w:pPr>
-      <w:r>
-        <w:rPr>
-          <w:sz w:val="48"/>
-          <w:szCs w:val="48"/>
-        </w:rPr>
-        <w:lastRenderedPageBreak/>
-        <w:t>Q</w:t>
-      </w:r>
-      <w:r>
-        <w:rPr>
-          <w:sz w:val="48"/>
-          <w:szCs w:val="48"/>
-        </w:rPr>
-        <w:t>7</w:t>
-      </w:r>
-      <w:r>
-        <w:rPr>
-          <w:sz w:val="48"/>
-          <w:szCs w:val="48"/>
-        </w:rPr>
-        <w:t xml:space="preserve">: </w:t>
-      </w:r>
-      <w:r>
-        <w:rPr>
-          <w:sz w:val="48"/>
-          <w:szCs w:val="48"/>
-        </w:rPr>
-        <w:t>What is a dimension table?</w:t>
-      </w:r>
-      <w:r>
-        <w:rPr>
-          <w:sz w:val="56"/>
-          <w:szCs w:val="56"/>
-        </w:rPr>
-        <w:br w:type="page"/>
-      </w:r>
-    </w:p>
-    <w:p>
-      <w:pPr>
-        <w:spacing w:after="0" w:line="240" w:lineRule="auto"/>
-        <w:jc w:val="center"/>
-        <w:rPr>
-          <w:color w:val="BFBFBF" w:themeColor="background1" w:themeShade="BF"/>
-          <w:sz w:val="48"/>
-          <w:szCs w:val="48"/>
-        </w:rPr>
-      </w:pPr>
-      <w:r>
-        <w:rPr>
-          <w:color w:val="BFBFBF" w:themeColor="background1" w:themeShade="BF"/>
-          <w:sz w:val="48"/>
-          <w:szCs w:val="48"/>
-        </w:rPr>
-        <w:lastRenderedPageBreak/>
-        <w:t>A</w:t>
-      </w:r>
-      <w:r>
-        <w:rPr>
-          <w:color w:val="BFBFBF" w:themeColor="background1" w:themeShade="BF"/>
-          <w:sz w:val="48"/>
-          <w:szCs w:val="48"/>
-        </w:rPr>
-        <w:t>7</w:t>
-      </w:r>
-      <w:r>
-        <w:rPr>
-          <w:color w:val="BFBFBF" w:themeColor="background1" w:themeShade="BF"/>
-          <w:sz w:val="48"/>
-          <w:szCs w:val="48"/>
-        </w:rPr>
-        <w:t xml:space="preserve">: </w:t>
-      </w:r>
-      <w:r>
-        <w:rPr>
-          <w:color w:val="BFBFBF" w:themeColor="background1" w:themeShade="BF"/>
-          <w:sz w:val="48"/>
-          <w:szCs w:val="48"/>
-        </w:rPr>
-        <w:t xml:space="preserve">A table that holds attributes or categorial </w:t>
-      </w:r>
-      <w:r>
-        <w:rPr>
-          <w:color w:val="BFBFBF" w:themeColor="background1" w:themeShade="BF"/>
-          <w:sz w:val="48"/>
-          <w:szCs w:val="48"/>
-        </w:rPr>
-        <w:lastRenderedPageBreak/>
-        <w:t xml:space="preserve">information to support a fact table. </w:t>
-      </w:r>
-    </w:p>
-    <w:p>
-      <w:pPr>
-        <w:spacing w:after="0" w:line="240" w:lineRule="auto"/>
-        <w:jc w:val="center"/>
-        <w:rPr>
-          <w:sz w:val="48"/>
-          <w:szCs w:val="48"/>
-        </w:rPr>
-      </w:pPr>
-      <w:r>
-        <w:rPr>
-          <w:sz w:val="48"/>
-          <w:szCs w:val="48"/>
-        </w:rPr>
-        <w:t>Q</w:t>
-      </w:r>
-      <w:r>
-        <w:rPr>
-          <w:sz w:val="48"/>
-          <w:szCs w:val="48"/>
-        </w:rPr>
-        <w:t>8: What is a Star Schema?</w:t>
-      </w:r>
-      <w:r>
-        <w:rPr>
-          <w:sz w:val="56"/>
-          <w:szCs w:val="56"/>
-        </w:rPr>
-        <w:br w:type="page"/>
-      </w:r>
-    </w:p>
-    <w:p>
-      <w:pPr>
-        <w:spacing w:after="0" w:line="240" w:lineRule="auto"/>
-        <w:jc w:val="center"/>
-        <w:rPr>
-          <w:sz w:val="2"/>
-          <w:szCs w:val="2"/>
-        </w:rPr>
-      </w:pPr>
-      <w:r>
-        <w:rPr>
-          <w:color w:val="BFBFBF" w:themeColor="background1" w:themeShade="BF"/>
-          <w:sz w:val="36"/>
-          <w:szCs w:val="36"/>
-        </w:rPr>
-        <w:lastRenderedPageBreak/>
-        <w:t>A8: A relational model that resembles a start with the fact table in the center and dimensional tables surrounding it</w:t>
-      </w:r>
-      <w:r>
-        <w:rPr>
-          <w:color w:val="BFBFBF" w:themeColor="background1" w:themeShade="BF"/>
-          <w:sz w:val="36"/>
-          <w:szCs w:val="36"/>
-        </w:rPr>
-        <w:t xml:space="preserve">. All dimensional tables are joined to a single fact table. </w:t>
-      </w:r>
-    </w:p>
-    <w:p>
-      <w:pPr>
-        <w:spacing w:after="0" w:line="240" w:lineRule="auto"/>
-        <w:jc w:val="center"/>
-        <w:rPr>
-          <w:sz w:val="2"/>
-          <w:szCs w:val="2"/>
-        </w:rPr>
-      </w:pPr>
-    </w:p>
-    <w:p>
-      <w:pPr>
-        <w:rPr>
-          <w:sz w:val="2"/>
-          <w:szCs w:val="2"/>
-        </w:rPr>
-      </w:pPr>
-      <w:r>
-        <w:rPr>
-          <w:sz w:val="2"/>
-          <w:szCs w:val="2"/>
-        </w:rPr>
-        <w:br w:type="page"/>
-      </w:r>
-    </w:p>
-    <w:p>
-      <w:pPr>
-        <w:spacing w:after="0" w:line="240" w:lineRule="auto"/>
-        <w:jc w:val="center"/>
-        <w:rPr>
-          <w:sz w:val="48"/>
-          <w:szCs w:val="48"/>
-        </w:rPr>
-      </w:pPr>
-      <w:r>
-        <w:rPr>
-          <w:sz w:val="48"/>
-          <w:szCs w:val="48"/>
-        </w:rPr>
-        <w:lastRenderedPageBreak/>
-        <w:t>Q</w:t>
-      </w:r>
-      <w:r>
-        <w:rPr>
-          <w:sz w:val="48"/>
-          <w:szCs w:val="48"/>
-        </w:rPr>
-        <w:t>9</w:t>
-      </w:r>
-      <w:r>
-        <w:rPr>
-          <w:sz w:val="48"/>
-          <w:szCs w:val="48"/>
-        </w:rPr>
-        <w:t>: What is a Snowflake Schema?</w:t>
-      </w:r>
-      <w:r>
-        <w:rPr>
-          <w:sz w:val="56"/>
-          <w:szCs w:val="56"/>
-        </w:rPr>
-        <w:br w:type="page"/>
-      </w:r>
-    </w:p>
-    <w:p>
-      <w:pPr>
-        <w:spacing w:after="0" w:line="240" w:lineRule="auto"/>
-        <w:jc w:val="center"/>
-        <w:rPr>
-          <w:color w:val="BFBFBF" w:themeColor="background1" w:themeShade="BF"/>
-          <w:sz w:val="32"/>
-          <w:szCs w:val="32"/>
-        </w:rPr>
-      </w:pPr>
-      <w:r>
-        <w:rPr>
-          <w:color w:val="BFBFBF" w:themeColor="background1" w:themeShade="BF"/>
-          <w:sz w:val="32"/>
-          <w:szCs w:val="32"/>
-        </w:rPr>
-        <w:lastRenderedPageBreak/>
-        <w:t>A</w:t>
-      </w:r>
-      <w:r>
-        <w:rPr>
-          <w:color w:val="BFBFBF" w:themeColor="background1" w:themeShade="BF"/>
-          <w:sz w:val="32"/>
-          <w:szCs w:val="32"/>
-        </w:rPr>
-        <w:t>9</w:t>
-      </w:r>
-      <w:r>
-        <w:rPr>
-          <w:color w:val="BFBFBF" w:themeColor="background1" w:themeShade="BF"/>
-          <w:sz w:val="32"/>
-          <w:szCs w:val="32"/>
-        </w:rPr>
-        <w:t>:</w:t>
-      </w:r>
-      <w:r>
-        <w:rPr>
-          <w:color w:val="BFBFBF" w:themeColor="background1" w:themeShade="BF"/>
-          <w:sz w:val="32"/>
-          <w:szCs w:val="32"/>
-        </w:rPr>
-        <w:t xml:space="preserve"> A relational model that resembles a snowflake. There is a single fact table in the center with various dimension tables joined to it. Dimension tables are also joined to other dimension tables.  </w:t>
-      </w:r>
-    </w:p>
-    <w:p>
-      <w:pPr>
-        <w:rPr>
-          <w:color w:val="BFBFBF" w:themeColor="background1" w:themeShade="BF"/>
-          <w:sz w:val="32"/>
-          <w:szCs w:val="32"/>
-        </w:rPr>
-      </w:pPr>
-      <w:r>
-        <w:rPr>
-          <w:color w:val="BFBFBF" w:themeColor="background1" w:themeShade="BF"/>
-          <w:sz w:val="32"/>
-          <w:szCs w:val="32"/>
-        </w:rPr>
-        <w:lastRenderedPageBreak/>
-        <w:br w:type="page"/>
-      </w:r>
-    </w:p>
-    <w:p>
-      <w:pPr>
-        <w:spacing w:after="0" w:line="240" w:lineRule="auto"/>
-        <w:jc w:val="center"/>
-        <w:rPr>
-          <w:sz w:val="48"/>
-          <w:szCs w:val="48"/>
-        </w:rPr>
-      </w:pPr>
-      <w:r>
-        <w:rPr>
-          <w:sz w:val="48"/>
-          <w:szCs w:val="48"/>
-        </w:rPr>
-        <w:lastRenderedPageBreak/>
-        <w:t>Q</w:t>
-      </w:r>
-      <w:r>
-        <w:rPr>
-          <w:sz w:val="48"/>
-          <w:szCs w:val="48"/>
-        </w:rPr>
-        <w:t>10: What is a Data Lake?</w:t>
-      </w:r>
-      <w:r>
-        <w:rPr>
-          <w:sz w:val="56"/>
-          <w:szCs w:val="56"/>
-        </w:rPr>
-        <w:br w:type="page"/>
-      </w:r>
-    </w:p>
-    <w:p>
-      <w:pPr>
-        <w:spacing w:after="0" w:line="240" w:lineRule="auto"/>
-        <w:jc w:val="center"/>
-        <w:rPr>
-          <w:sz w:val="2"/>
-          <w:szCs w:val="2"/>
-        </w:rPr>
-      </w:pPr>
-      <w:r>
-        <w:rPr>
-          <w:color w:val="BFBFBF" w:themeColor="background1" w:themeShade="BF"/>
-          <w:sz w:val="44"/>
-          <w:szCs w:val="44"/>
-        </w:rPr>
-        <w:lastRenderedPageBreak/>
-        <w:t>A10: A technology that stores a vast amount of structured and unstructured information in the original format.</w:t>
-      </w:r>
-    </w:p>
-    <w:p>
-      <w:pPr>
-        <w:spacing w:after="0" w:line="240" w:lineRule="auto"/>
-        <w:jc w:val="center"/>
-        <w:rPr>
-          <w:sz w:val="48"/>
-          <w:szCs w:val="48"/>
-        </w:rPr>
-      </w:pPr>
-      <w:r>
-        <w:rPr>
-          <w:sz w:val="48"/>
-          <w:szCs w:val="48"/>
-        </w:rPr>
-        <w:lastRenderedPageBreak/>
-        <w:t>Q</w:t>
-      </w:r>
-      <w:r>
-        <w:rPr>
-          <w:sz w:val="48"/>
-          <w:szCs w:val="48"/>
-        </w:rPr>
-        <w:t>11: What is a Data Lakehouse?</w:t>
-      </w:r>
-      <w:r>
-        <w:rPr>
-          <w:sz w:val="56"/>
-          <w:szCs w:val="56"/>
-        </w:rPr>
-        <w:br w:type="page"/>
-      </w:r>
-    </w:p>
-    <w:p>
-      <w:pPr>
-        <w:spacing w:after="0" w:line="240" w:lineRule="auto"/>
-        <w:jc w:val="center"/>
-        <w:rPr>
-          <w:color w:val="BFBFBF" w:themeColor="background1" w:themeShade="BF"/>
-          <w:sz w:val="48"/>
-          <w:szCs w:val="48"/>
-        </w:rPr>
-      </w:pPr>
-      <w:r>
-        <w:rPr>
-          <w:color w:val="BFBFBF" w:themeColor="background1" w:themeShade="BF"/>
-          <w:sz w:val="48"/>
-          <w:szCs w:val="48"/>
-        </w:rPr>
-        <w:lastRenderedPageBreak/>
-        <w:t>A</w:t>
-      </w:r>
-      <w:r>
-        <w:rPr>
-          <w:color w:val="BFBFBF" w:themeColor="background1" w:themeShade="BF"/>
-          <w:sz w:val="48"/>
-          <w:szCs w:val="48"/>
-        </w:rPr>
-        <w:t>11:</w:t>
-      </w:r>
-      <w:r>
-        <w:rPr>
-          <w:color w:val="BFBFBF" w:themeColor="background1" w:themeShade="BF"/>
-          <w:sz w:val="48"/>
-          <w:szCs w:val="48"/>
-        </w:rPr>
-        <w:t xml:space="preserve"> A management system that combines the best of </w:t>
-      </w:r>
-      <w:r>
-        <w:rPr>
-          <w:color w:val="BFBFBF" w:themeColor="background1" w:themeShade="BF"/>
-          <w:sz w:val="48"/>
-          <w:szCs w:val="48"/>
-        </w:rPr>
-        <w:lastRenderedPageBreak/>
-        <w:t>both data warehousing and data lakes.</w:t>
-      </w:r>
-    </w:p>
-    <w:p>
-      <w:pPr>
-        <w:spacing w:after="0" w:line="240" w:lineRule="auto"/>
-        <w:jc w:val="center"/>
-        <w:rPr>
-          <w:sz w:val="48"/>
-          <w:szCs w:val="48"/>
-        </w:rPr>
-      </w:pPr>
-      <w:r>
-        <w:rPr>
-          <w:sz w:val="48"/>
-          <w:szCs w:val="48"/>
-        </w:rPr>
-        <w:lastRenderedPageBreak/>
-        <w:t>Q</w:t>
-      </w:r>
-      <w:r>
-        <w:rPr>
-          <w:sz w:val="48"/>
-          <w:szCs w:val="48"/>
-        </w:rPr>
-        <w:t>12: What are Slowly Changing Dimensions? How many types are there?</w:t>
-      </w:r>
-      <w:r>
-        <w:rPr>
-          <w:sz w:val="56"/>
-          <w:szCs w:val="56"/>
-        </w:rPr>
-        <w:br w:type="page"/>
-      </w:r>
-    </w:p>
-    <w:p>
-      <w:pPr>
-        <w:spacing w:after="0" w:line="240" w:lineRule="auto"/>
-        <w:jc w:val="center"/>
-        <w:rPr>
-          <w:color w:val="BFBFBF" w:themeColor="background1" w:themeShade="BF"/>
-          <w:sz w:val="48"/>
-          <w:szCs w:val="48"/>
-        </w:rPr>
-      </w:pPr>
-      <w:r>
-        <w:rPr>
-          <w:color w:val="BFBFBF" w:themeColor="background1" w:themeShade="BF"/>
-          <w:sz w:val="48"/>
-          <w:szCs w:val="48"/>
-        </w:rPr>
-        <w:lastRenderedPageBreak/>
-        <w:t>A</w:t>
-      </w:r>
-      <w:r>
-        <w:rPr>
-          <w:color w:val="BFBFBF" w:themeColor="background1" w:themeShade="BF"/>
-          <w:sz w:val="48"/>
-          <w:szCs w:val="48"/>
-        </w:rPr>
         <w:t>12: A way to update dimensional data. There are three primary types.</w:t>
-      </w:r>
-    </w:p>
-    <w:p>
-      <w:pPr>
-        <w:rPr>
-          <w:color w:val="BFBFBF" w:themeColor="background1" w:themeShade="BF"/>
-          <w:sz w:val="48"/>
-          <w:szCs w:val="48"/>
-        </w:rPr>
-      </w:pPr>
-      <w:r>
-        <w:rPr>
-          <w:color w:val="BFBFBF" w:themeColor="background1" w:themeShade="BF"/>
-          <w:sz w:val="48"/>
-          <w:szCs w:val="48"/>
-        </w:rPr>
-        <w:lastRenderedPageBreak/>
-        <w:br w:type="page"/>
       </w:r>
     </w:p>
     <w:p>
@@ -1167,7 +1052,6 @@
           <w:sz w:val="28"/>
           <w:szCs w:val="28"/>
         </w:rPr>
-        <w:lastRenderedPageBreak/>
         <w:t>Adds new information columns and maintains previous columns</w:t>
       </w:r>
     </w:p>
@@ -1182,12 +1066,7 @@
       </w:pPr>
     </w:p>
     <w:sectPr>
-      <w:headerReference w:type="even" r:id="rId8"/>
-      <w:headerReference w:type="default" r:id="rId9"/>
-      <w:footerReference w:type="even" r:id="rId10"/>
-      <w:footerReference w:type="default" r:id="rId11"/>
-      <w:headerReference w:type="first" r:id="rId12"/>
-      <w:footerReference w:type="first" r:id="rId13"/>
+      <w:footerReference w:type="default" r:id="rId8"/>
       <w:pgSz w:w="7200" w:h="4320" w:orient="landscape" w:code="281"/>
       <w:pgMar w:top="720" w:right="720" w:bottom="720" w:left="720" w:header="720" w:footer="720" w:gutter="0"/>
       <w:cols w:space="720"/>
@@ -1223,16 +1102,6 @@
 </file>
 
 <file path=word/footer1.xml><?xml version="1.0" encoding="utf-8"?>
-<w:ftr xmlns:wpc="http://schemas.microsoft.com/office/word/2010/wordprocessingCanvas" xmlns:cx="http://schemas.microsoft.com/office/drawing/2014/chartex" xmlns:cx1="http://schemas.microsoft.com/office/drawing/2015/9/8/chartex" xmlns:cx2="http://schemas.microsoft.com/office/drawing/2015/10/21/chartex" xmlns:cx3="http://schemas.microsoft.com/office/drawing/2016/5/9/chartex" xmlns:cx4="http://schemas.microsoft.com/office/drawing/2016/5/10/chartex" xmlns:cx5="http://schemas.microsoft.com/office/drawing/2016/5/11/chartex" xmlns:cx6="http://schemas.microsoft.com/office/drawing/2016/5/12/chartex" xmlns:cx7="http://schemas.microsoft.com/office/drawing/2016/5/13/chartex" xmlns:cx8="http://schemas.microsoft.com/office/drawing/2016/5/14/chartex" xmlns:mc="http://schemas.openxmlformats.org/markup-compatibility/2006" xmlns:aink="http://schemas.microsoft.com/office/drawing/2016/ink" xmlns:am3d="http://schemas.microsoft.com/office/drawing/2017/model3d" xmlns:o="urn:schemas-microsoft-com:office:office" xmlns:oel="http://schemas.microsoft.com/office/2019/extlst" xmlns:r="http://schemas.openxmlformats.org/officeDocument/2006/relationships" xmlns:m="http://schemas.openxmlformats.org/officeDocument/2006/math" xmlns:v="urn:schemas-microsoft-com:vml" xmlns:wp14="http://schemas.microsoft.com/office/word/2010/wordprocessingDrawing" xmlns:wp="http://schemas.openxmlformats.org/drawingml/2006/wordprocessingDrawing" xmlns:w10="urn:schemas-microsoft-com:office:word" xmlns:w="http://schemas.openxmlformats.org/wordprocessingml/2006/main" xmlns:w14="http://schemas.microsoft.com/office/word/2010/wordml" xmlns:w15="http://schemas.microsoft.com/office/word/2012/wordml" xmlns:w16cex="http://schemas.microsoft.com/office/word/2018/wordml/cex" xmlns:w16cid="http://schemas.microsoft.com/office/word/2016/wordml/cid" xmlns:w16="http://schemas.microsoft.com/office/word/2018/wordml" xmlns:w16sdtdh="http://schemas.microsoft.com/office/word/2020/wordml/sdtdatahash" xmlns:w16se="http://schemas.microsoft.com/office/word/2015/wordml/symex" xmlns:wpg="http://schemas.microsoft.com/office/word/2010/wordprocessingGroup" xmlns:wpi="http://schemas.microsoft.com/office/word/2010/wordprocessingInk" xmlns:wne="http://schemas.microsoft.com/office/word/2006/wordml" xmlns:wps="http://schemas.microsoft.com/office/word/2010/wordprocessingShape" mc:Ignorable="w14 w15 w16se w16cid w16 w16cex w16sdtdh wp14">
-  <w:p>
-    <w:pPr>
-      <w:pStyle w:val="Footer"/>
-    </w:pPr>
-  </w:p>
-</w:ftr>
-</file>
-
-<file path=word/footer2.xml><?xml version="1.0" encoding="utf-8"?>
 <w:ftr xmlns:wpc="http://schemas.microsoft.com/office/word/2010/wordprocessingCanvas" xmlns:cx="http://schemas.microsoft.com/office/drawing/2014/chartex" xmlns:cx1="http://schemas.microsoft.com/office/drawing/2015/9/8/chartex" xmlns:cx2="http://schemas.microsoft.com/office/drawing/2015/10/21/chartex" xmlns:cx3="http://schemas.microsoft.com/office/drawing/2016/5/9/chartex" xmlns:cx4="http://schemas.microsoft.com/office/drawing/2016/5/10/chartex" xmlns:cx5="http://schemas.microsoft.com/office/drawing/2016/5/11/chartex" xmlns:cx6="http://schemas.microsoft.com/office/drawing/2016/5/12/chartex" xmlns:cx7="http://schemas.microsoft.com/office/drawing/2016/5/13/chartex" xmlns:cx8="http://schemas.microsoft.com/office/drawing/2016/5/14/chartex" xmlns:mc="http://schemas.openxmlformats.org/markup-compatibility/2006" xmlns:aink="http://schemas.microsoft.com/office/drawing/2016/ink" xmlns:am3d="http://schemas.microsoft.com/office/drawing/2017/model3d" xmlns:o="urn:schemas-microsoft-com:office:office" xmlns:oel="http://schemas.microsoft.com/office/2019/extlst" xmlns:r="http://schemas.openxmlformats.org/officeDocument/2006/relationships" xmlns:m="http://schemas.openxmlformats.org/officeDocument/2006/math" xmlns:v="urn:schemas-microsoft-com:vml" xmlns:wp14="http://schemas.microsoft.com/office/word/2010/wordprocessingDrawing" xmlns:wp="http://schemas.openxmlformats.org/drawingml/2006/wordprocessingDrawing" xmlns:w10="urn:schemas-microsoft-com:office:word" xmlns:w="http://schemas.openxmlformats.org/wordprocessingml/2006/main" xmlns:w14="http://schemas.microsoft.com/office/word/2010/wordml" xmlns:w15="http://schemas.microsoft.com/office/word/2012/wordml" xmlns:w16cex="http://schemas.microsoft.com/office/word/2018/wordml/cex" xmlns:w16cid="http://schemas.microsoft.com/office/word/2016/wordml/cid" xmlns:w16="http://schemas.microsoft.com/office/word/2018/wordml" xmlns:w16sdtdh="http://schemas.microsoft.com/office/word/2020/wordml/sdtdatahash" xmlns:w16se="http://schemas.microsoft.com/office/word/2015/wordml/symex" xmlns:wpg="http://schemas.microsoft.com/office/word/2010/wordprocessingGroup" xmlns:wpi="http://schemas.microsoft.com/office/word/2010/wordprocessingInk" xmlns:wne="http://schemas.microsoft.com/office/word/2006/wordml" xmlns:wps="http://schemas.microsoft.com/office/word/2010/wordprocessingShape" mc:Ignorable="w14 w15 w16se w16cid w16 w16cex w16sdtdh wp14">
   <w:p>
     <w:pPr>
@@ -1269,16 +1138,6 @@
 </w:ftr>
 </file>
 
-<file path=word/footer3.xml><?xml version="1.0" encoding="utf-8"?>
-<w:ftr xmlns:wpc="http://schemas.microsoft.com/office/word/2010/wordprocessingCanvas" xmlns:cx="http://schemas.microsoft.com/office/drawing/2014/chartex" xmlns:cx1="http://schemas.microsoft.com/office/drawing/2015/9/8/chartex" xmlns:cx2="http://schemas.microsoft.com/office/drawing/2015/10/21/chartex" xmlns:cx3="http://schemas.microsoft.com/office/drawing/2016/5/9/chartex" xmlns:cx4="http://schemas.microsoft.com/office/drawing/2016/5/10/chartex" xmlns:cx5="http://schemas.microsoft.com/office/drawing/2016/5/11/chartex" xmlns:cx6="http://schemas.microsoft.com/office/drawing/2016/5/12/chartex" xmlns:cx7="http://schemas.microsoft.com/office/drawing/2016/5/13/chartex" xmlns:cx8="http://schemas.microsoft.com/office/drawing/2016/5/14/chartex" xmlns:mc="http://schemas.openxmlformats.org/markup-compatibility/2006" xmlns:aink="http://schemas.microsoft.com/office/drawing/2016/ink" xmlns:am3d="http://schemas.microsoft.com/office/drawing/2017/model3d" xmlns:o="urn:schemas-microsoft-com:office:office" xmlns:oel="http://schemas.microsoft.com/office/2019/extlst" xmlns:r="http://schemas.openxmlformats.org/officeDocument/2006/relationships" xmlns:m="http://schemas.openxmlformats.org/officeDocument/2006/math" xmlns:v="urn:schemas-microsoft-com:vml" xmlns:wp14="http://schemas.microsoft.com/office/word/2010/wordprocessingDrawing" xmlns:wp="http://schemas.openxmlformats.org/drawingml/2006/wordprocessingDrawing" xmlns:w10="urn:schemas-microsoft-com:office:word" xmlns:w="http://schemas.openxmlformats.org/wordprocessingml/2006/main" xmlns:w14="http://schemas.microsoft.com/office/word/2010/wordml" xmlns:w15="http://schemas.microsoft.com/office/word/2012/wordml" xmlns:w16cex="http://schemas.microsoft.com/office/word/2018/wordml/cex" xmlns:w16cid="http://schemas.microsoft.com/office/word/2016/wordml/cid" xmlns:w16="http://schemas.microsoft.com/office/word/2018/wordml" xmlns:w16sdtdh="http://schemas.microsoft.com/office/word/2020/wordml/sdtdatahash" xmlns:w16se="http://schemas.microsoft.com/office/word/2015/wordml/symex" xmlns:wpg="http://schemas.microsoft.com/office/word/2010/wordprocessingGroup" xmlns:wpi="http://schemas.microsoft.com/office/word/2010/wordprocessingInk" xmlns:wne="http://schemas.microsoft.com/office/word/2006/wordml" xmlns:wps="http://schemas.microsoft.com/office/word/2010/wordprocessingShape" mc:Ignorable="w14 w15 w16se w16cid w16 w16cex w16sdtdh wp14">
-  <w:p>
-    <w:pPr>
-      <w:pStyle w:val="Footer"/>
-    </w:pPr>
-  </w:p>
-</w:ftr>
-</file>
-
 <file path=word/footnotes.xml><?xml version="1.0" encoding="utf-8"?>
 <w:footnotes xmlns:wpc="http://schemas.microsoft.com/office/word/2010/wordprocessingCanvas" xmlns:cx="http://schemas.microsoft.com/office/drawing/2014/chartex" xmlns:cx1="http://schemas.microsoft.com/office/drawing/2015/9/8/chartex" xmlns:cx2="http://schemas.microsoft.com/office/drawing/2015/10/21/chartex" xmlns:cx3="http://schemas.microsoft.com/office/drawing/2016/5/9/chartex" xmlns:cx4="http://schemas.microsoft.com/office/drawing/2016/5/10/chartex" xmlns:cx5="http://schemas.microsoft.com/office/drawing/2016/5/11/chartex" xmlns:cx6="http://schemas.microsoft.com/office/drawing/2016/5/12/chartex" xmlns:cx7="http://schemas.microsoft.com/office/drawing/2016/5/13/chartex" xmlns:cx8="http://schemas.microsoft.com/office/drawing/2016/5/14/chartex" xmlns:mc="http://schemas.openxmlformats.org/markup-compatibility/2006" xmlns:aink="http://schemas.microsoft.com/office/drawing/2016/ink" xmlns:am3d="http://schemas.microsoft.com/office/drawing/2017/model3d" xmlns:o="urn:schemas-microsoft-com:office:office" xmlns:oel="http://schemas.microsoft.com/office/2019/extlst" xmlns:r="http://schemas.openxmlformats.org/officeDocument/2006/relationships" xmlns:m="http://schemas.openxmlformats.org/officeDocument/2006/math" xmlns:v="urn:schemas-microsoft-com:vml" xmlns:wp14="http://schemas.microsoft.com/office/word/2010/wordprocessingDrawing" xmlns:wp="http://schemas.openxmlformats.org/drawingml/2006/wordprocessingDrawing" xmlns:w10="urn:schemas-microsoft-com:office:word" xmlns:w="http://schemas.openxmlformats.org/wordprocessingml/2006/main" xmlns:w14="http://schemas.microsoft.com/office/word/2010/wordml" xmlns:w15="http://schemas.microsoft.com/office/word/2012/wordml" xmlns:w16cex="http://schemas.microsoft.com/office/word/2018/wordml/cex" xmlns:w16cid="http://schemas.microsoft.com/office/word/2016/wordml/cid" xmlns:w16="http://schemas.microsoft.com/office/word/2018/wordml" xmlns:w16sdtdh="http://schemas.microsoft.com/office/word/2020/wordml/sdtdatahash" xmlns:w16se="http://schemas.microsoft.com/office/word/2015/wordml/symex" xmlns:wpg="http://schemas.microsoft.com/office/word/2010/wordprocessingGroup" xmlns:wpi="http://schemas.microsoft.com/office/word/2010/wordprocessingInk" xmlns:wne="http://schemas.microsoft.com/office/word/2006/wordml" xmlns:wps="http://schemas.microsoft.com/office/word/2010/wordprocessingShape" mc:Ignorable="w14 w15 w16se w16cid w16 w16cex w16sdtdh wp14">
   <w:footnote w:type="separator" w:id="-1">
@@ -1302,36 +1161,6 @@
     </w:p>
   </w:footnote>
 </w:footnotes>
-</file>
-
-<file path=word/header1.xml><?xml version="1.0" encoding="utf-8"?>
-<w:hdr xmlns:wpc="http://schemas.microsoft.com/office/word/2010/wordprocessingCanvas" xmlns:cx="http://schemas.microsoft.com/office/drawing/2014/chartex" xmlns:cx1="http://schemas.microsoft.com/office/drawing/2015/9/8/chartex" xmlns:cx2="http://schemas.microsoft.com/office/drawing/2015/10/21/chartex" xmlns:cx3="http://schemas.microsoft.com/office/drawing/2016/5/9/chartex" xmlns:cx4="http://schemas.microsoft.com/office/drawing/2016/5/10/chartex" xmlns:cx5="http://schemas.microsoft.com/office/drawing/2016/5/11/chartex" xmlns:cx6="http://schemas.microsoft.com/office/drawing/2016/5/12/chartex" xmlns:cx7="http://schemas.microsoft.com/office/drawing/2016/5/13/chartex" xmlns:cx8="http://schemas.microsoft.com/office/drawing/2016/5/14/chartex" xmlns:mc="http://schemas.openxmlformats.org/markup-compatibility/2006" xmlns:aink="http://schemas.microsoft.com/office/drawing/2016/ink" xmlns:am3d="http://schemas.microsoft.com/office/drawing/2017/model3d" xmlns:o="urn:schemas-microsoft-com:office:office" xmlns:oel="http://schemas.microsoft.com/office/2019/extlst" xmlns:r="http://schemas.openxmlformats.org/officeDocument/2006/relationships" xmlns:m="http://schemas.openxmlformats.org/officeDocument/2006/math" xmlns:v="urn:schemas-microsoft-com:vml" xmlns:wp14="http://schemas.microsoft.com/office/word/2010/wordprocessingDrawing" xmlns:wp="http://schemas.openxmlformats.org/drawingml/2006/wordprocessingDrawing" xmlns:w10="urn:schemas-microsoft-com:office:word" xmlns:w="http://schemas.openxmlformats.org/wordprocessingml/2006/main" xmlns:w14="http://schemas.microsoft.com/office/word/2010/wordml" xmlns:w15="http://schemas.microsoft.com/office/word/2012/wordml" xmlns:w16cex="http://schemas.microsoft.com/office/word/2018/wordml/cex" xmlns:w16cid="http://schemas.microsoft.com/office/word/2016/wordml/cid" xmlns:w16="http://schemas.microsoft.com/office/word/2018/wordml" xmlns:w16sdtdh="http://schemas.microsoft.com/office/word/2020/wordml/sdtdatahash" xmlns:w16se="http://schemas.microsoft.com/office/word/2015/wordml/symex" xmlns:wpg="http://schemas.microsoft.com/office/word/2010/wordprocessingGroup" xmlns:wpi="http://schemas.microsoft.com/office/word/2010/wordprocessingInk" xmlns:wne="http://schemas.microsoft.com/office/word/2006/wordml" xmlns:wps="http://schemas.microsoft.com/office/word/2010/wordprocessingShape" mc:Ignorable="w14 w15 w16se w16cid w16 w16cex w16sdtdh wp14">
-  <w:p>
-    <w:pPr>
-      <w:pStyle w:val="Header"/>
-    </w:pPr>
-  </w:p>
-</w:hdr>
-</file>
-
-<file path=word/header2.xml><?xml version="1.0" encoding="utf-8"?>
-<w:hdr xmlns:wpc="http://schemas.microsoft.com/office/word/2010/wordprocessingCanvas" xmlns:cx="http://schemas.microsoft.com/office/drawing/2014/chartex" xmlns:cx1="http://schemas.microsoft.com/office/drawing/2015/9/8/chartex" xmlns:cx2="http://schemas.microsoft.com/office/drawing/2015/10/21/chartex" xmlns:cx3="http://schemas.microsoft.com/office/drawing/2016/5/9/chartex" xmlns:cx4="http://schemas.microsoft.com/office/drawing/2016/5/10/chartex" xmlns:cx5="http://schemas.microsoft.com/office/drawing/2016/5/11/chartex" xmlns:cx6="http://schemas.microsoft.com/office/drawing/2016/5/12/chartex" xmlns:cx7="http://schemas.microsoft.com/office/drawing/2016/5/13/chartex" xmlns:cx8="http://schemas.microsoft.com/office/drawing/2016/5/14/chartex" xmlns:mc="http://schemas.openxmlformats.org/markup-compatibility/2006" xmlns:aink="http://schemas.microsoft.com/office/drawing/2016/ink" xmlns:am3d="http://schemas.microsoft.com/office/drawing/2017/model3d" xmlns:o="urn:schemas-microsoft-com:office:office" xmlns:oel="http://schemas.microsoft.com/office/2019/extlst" xmlns:r="http://schemas.openxmlformats.org/officeDocument/2006/relationships" xmlns:m="http://schemas.openxmlformats.org/officeDocument/2006/math" xmlns:v="urn:schemas-microsoft-com:vml" xmlns:wp14="http://schemas.microsoft.com/office/word/2010/wordprocessingDrawing" xmlns:wp="http://schemas.openxmlformats.org/drawingml/2006/wordprocessingDrawing" xmlns:w10="urn:schemas-microsoft-com:office:word" xmlns:w="http://schemas.openxmlformats.org/wordprocessingml/2006/main" xmlns:w14="http://schemas.microsoft.com/office/word/2010/wordml" xmlns:w15="http://schemas.microsoft.com/office/word/2012/wordml" xmlns:w16cex="http://schemas.microsoft.com/office/word/2018/wordml/cex" xmlns:w16cid="http://schemas.microsoft.com/office/word/2016/wordml/cid" xmlns:w16="http://schemas.microsoft.com/office/word/2018/wordml" xmlns:w16sdtdh="http://schemas.microsoft.com/office/word/2020/wordml/sdtdatahash" xmlns:w16se="http://schemas.microsoft.com/office/word/2015/wordml/symex" xmlns:wpg="http://schemas.microsoft.com/office/word/2010/wordprocessingGroup" xmlns:wpi="http://schemas.microsoft.com/office/word/2010/wordprocessingInk" xmlns:wne="http://schemas.microsoft.com/office/word/2006/wordml" xmlns:wps="http://schemas.microsoft.com/office/word/2010/wordprocessingShape" mc:Ignorable="w14 w15 w16se w16cid w16 w16cex w16sdtdh wp14">
-  <w:p>
-    <w:pPr>
-      <w:pStyle w:val="Header"/>
-    </w:pPr>
-  </w:p>
-</w:hdr>
-</file>
-
-<file path=word/header3.xml><?xml version="1.0" encoding="utf-8"?>
-<w:hdr xmlns:wpc="http://schemas.microsoft.com/office/word/2010/wordprocessingCanvas" xmlns:cx="http://schemas.microsoft.com/office/drawing/2014/chartex" xmlns:cx1="http://schemas.microsoft.com/office/drawing/2015/9/8/chartex" xmlns:cx2="http://schemas.microsoft.com/office/drawing/2015/10/21/chartex" xmlns:cx3="http://schemas.microsoft.com/office/drawing/2016/5/9/chartex" xmlns:cx4="http://schemas.microsoft.com/office/drawing/2016/5/10/chartex" xmlns:cx5="http://schemas.microsoft.com/office/drawing/2016/5/11/chartex" xmlns:cx6="http://schemas.microsoft.com/office/drawing/2016/5/12/chartex" xmlns:cx7="http://schemas.microsoft.com/office/drawing/2016/5/13/chartex" xmlns:cx8="http://schemas.microsoft.com/office/drawing/2016/5/14/chartex" xmlns:mc="http://schemas.openxmlformats.org/markup-compatibility/2006" xmlns:aink="http://schemas.microsoft.com/office/drawing/2016/ink" xmlns:am3d="http://schemas.microsoft.com/office/drawing/2017/model3d" xmlns:o="urn:schemas-microsoft-com:office:office" xmlns:oel="http://schemas.microsoft.com/office/2019/extlst" xmlns:r="http://schemas.openxmlformats.org/officeDocument/2006/relationships" xmlns:m="http://schemas.openxmlformats.org/officeDocument/2006/math" xmlns:v="urn:schemas-microsoft-com:vml" xmlns:wp14="http://schemas.microsoft.com/office/word/2010/wordprocessingDrawing" xmlns:wp="http://schemas.openxmlformats.org/drawingml/2006/wordprocessingDrawing" xmlns:w10="urn:schemas-microsoft-com:office:word" xmlns:w="http://schemas.openxmlformats.org/wordprocessingml/2006/main" xmlns:w14="http://schemas.microsoft.com/office/word/2010/wordml" xmlns:w15="http://schemas.microsoft.com/office/word/2012/wordml" xmlns:w16cex="http://schemas.microsoft.com/office/word/2018/wordml/cex" xmlns:w16cid="http://schemas.microsoft.com/office/word/2016/wordml/cid" xmlns:w16="http://schemas.microsoft.com/office/word/2018/wordml" xmlns:w16sdtdh="http://schemas.microsoft.com/office/word/2020/wordml/sdtdatahash" xmlns:w16se="http://schemas.microsoft.com/office/word/2015/wordml/symex" xmlns:wpg="http://schemas.microsoft.com/office/word/2010/wordprocessingGroup" xmlns:wpi="http://schemas.microsoft.com/office/word/2010/wordprocessingInk" xmlns:wne="http://schemas.microsoft.com/office/word/2006/wordml" xmlns:wps="http://schemas.microsoft.com/office/word/2010/wordprocessingShape" mc:Ignorable="w14 w15 w16se w16cid w16 w16cex w16sdtdh wp14">
-  <w:p>
-    <w:pPr>
-      <w:pStyle w:val="Header"/>
-    </w:pPr>
-  </w:p>
-</w:hdr>
 </file>
 
 <file path=word/numbering.xml><?xml version="1.0" encoding="utf-8"?>

</xml_diff>

<commit_message>
Finished questions and answers files for lesson 2. Copied quiz.py and run_quiz.py to Lesson2 folder. This will be consolidated into one file for all lessons once GUI is created.
Also added a flashcard in lesson 2 for souce system question.
</commit_message>
<xml_diff>
--- a/Flashcards/Lesson 2.docx
+++ b/Flashcards/Lesson 2.docx
@@ -138,26 +138,92 @@
           <w:szCs w:val="36"/>
         </w:rPr>
         <w:lastRenderedPageBreak/>
-        <w:t xml:space="preserve">A2: A class of software the allows complex analysis to be </w:t>
-      </w:r>
-      <w:proofErr w:type="spellStart"/>
+        <w:t>A2: A class of software the allows complex analysis to be preformed on a large database without affecting the transactional system in a negative manner.</w:t>
+      </w:r>
+    </w:p>
+    <w:p>
+      <w:pPr>
+        <w:spacing w:after="0" w:line="240" w:lineRule="auto"/>
+        <w:jc w:val="center"/>
+        <w:rPr>
+          <w:sz w:val="2"/>
+          <w:szCs w:val="2"/>
+        </w:rPr>
+      </w:pPr>
+    </w:p>
+    <w:p>
+      <w:pPr>
+        <w:spacing w:after="0" w:line="240" w:lineRule="auto"/>
+        <w:jc w:val="center"/>
+        <w:rPr>
+          <w:sz w:val="48"/>
+          <w:szCs w:val="48"/>
+        </w:rPr>
+      </w:pPr>
+      <w:r>
+        <w:rPr>
+          <w:sz w:val="48"/>
+          <w:szCs w:val="48"/>
+        </w:rPr>
+        <w:lastRenderedPageBreak/>
+        <w:t>Q</w:t>
+      </w:r>
+      <w:r>
+        <w:rPr>
+          <w:sz w:val="48"/>
+          <w:szCs w:val="48"/>
+        </w:rPr>
+        <w:t>3</w:t>
+      </w:r>
+      <w:r>
+        <w:rPr>
+          <w:sz w:val="48"/>
+          <w:szCs w:val="48"/>
+        </w:rPr>
+        <w:t xml:space="preserve">: </w:t>
+      </w:r>
+      <w:r>
+        <w:rPr>
+          <w:sz w:val="48"/>
+          <w:szCs w:val="48"/>
+        </w:rPr>
+        <w:t>What is a database transaction?</w:t>
+      </w:r>
+      <w:r>
+        <w:rPr>
+          <w:sz w:val="56"/>
+          <w:szCs w:val="56"/>
+        </w:rPr>
+        <w:br w:type="page"/>
+      </w:r>
+    </w:p>
+    <w:p>
+      <w:pPr>
+        <w:spacing w:after="0" w:line="240" w:lineRule="auto"/>
+        <w:jc w:val="center"/>
+        <w:rPr>
+          <w:sz w:val="2"/>
+          <w:szCs w:val="2"/>
+        </w:rPr>
+      </w:pPr>
       <w:r>
         <w:rPr>
           <w:color w:val="BFBFBF" w:themeColor="background1" w:themeShade="BF"/>
           <w:sz w:val="36"/>
           <w:szCs w:val="36"/>
         </w:rPr>
-        <w:t>preformed</w:t>
-      </w:r>
-      <w:proofErr w:type="spellEnd"/>
-      <w:r>
-        <w:rPr>
-          <w:color w:val="BFBFBF" w:themeColor="background1" w:themeShade="BF"/>
-          <w:sz w:val="36"/>
-          <w:szCs w:val="36"/>
-        </w:rPr>
-        <w:t xml:space="preserve"> on a large database without affecting the transactional system in a negative manner.</w:t>
-      </w:r>
+        <w:lastRenderedPageBreak/>
+        <w:t>A3: Any change to data within a system such as adding(insertion), removing(deletion) or a query(search).</w:t>
+      </w:r>
+    </w:p>
+    <w:p>
+      <w:pPr>
+        <w:rPr>
+          <w:color w:val="BFBFBF" w:themeColor="background1" w:themeShade="BF"/>
+          <w:sz w:val="48"/>
+          <w:szCs w:val="48"/>
+        </w:rPr>
+      </w:pPr>
     </w:p>
     <w:p>
       <w:pPr>
@@ -191,7 +257,7 @@
           <w:sz w:val="48"/>
           <w:szCs w:val="48"/>
         </w:rPr>
-        <w:t>3</w:t>
+        <w:t>4</w:t>
       </w:r>
       <w:r>
         <w:rPr>
@@ -205,7 +271,7 @@
           <w:sz w:val="48"/>
           <w:szCs w:val="48"/>
         </w:rPr>
-        <w:t>What is a database transaction?</w:t>
+        <w:t>What is a Data Warehouse?</w:t>
       </w:r>
       <w:r>
         <w:rPr>
@@ -220,38 +286,28 @@
         <w:spacing w:after="0" w:line="240" w:lineRule="auto"/>
         <w:jc w:val="center"/>
         <w:rPr>
-          <w:sz w:val="2"/>
-          <w:szCs w:val="2"/>
-        </w:rPr>
-      </w:pPr>
-      <w:r>
-        <w:rPr>
-          <w:color w:val="BFBFBF" w:themeColor="background1" w:themeShade="BF"/>
-          <w:sz w:val="36"/>
-          <w:szCs w:val="36"/>
-        </w:rPr>
-        <w:lastRenderedPageBreak/>
-        <w:t>A3: Any change to data within a system such as adding(insertion), removing(deletion) or a query(search).</w:t>
-      </w:r>
-    </w:p>
-    <w:p>
-      <w:pPr>
-        <w:rPr>
-          <w:color w:val="BFBFBF" w:themeColor="background1" w:themeShade="BF"/>
-          <w:sz w:val="48"/>
-          <w:szCs w:val="48"/>
-        </w:rPr>
-      </w:pPr>
-    </w:p>
-    <w:p>
-      <w:pPr>
-        <w:spacing w:after="0" w:line="240" w:lineRule="auto"/>
-        <w:jc w:val="center"/>
-        <w:rPr>
-          <w:sz w:val="2"/>
-          <w:szCs w:val="2"/>
-        </w:rPr>
-      </w:pPr>
+          <w:color w:val="BFBFBF" w:themeColor="background1" w:themeShade="BF"/>
+          <w:sz w:val="44"/>
+          <w:szCs w:val="44"/>
+        </w:rPr>
+      </w:pPr>
+      <w:r>
+        <w:rPr>
+          <w:color w:val="BFBFBF" w:themeColor="background1" w:themeShade="BF"/>
+          <w:sz w:val="44"/>
+          <w:szCs w:val="44"/>
+        </w:rPr>
+        <w:lastRenderedPageBreak/>
+        <w:t xml:space="preserve">A4: </w:t>
+      </w:r>
+      <w:r>
+        <w:rPr>
+          <w:color w:val="BFBFBF" w:themeColor="background1" w:themeShade="BF"/>
+          <w:sz w:val="44"/>
+          <w:szCs w:val="44"/>
+        </w:rPr>
+        <w:t>A technology that is dedicated to the storage of data from a wide range of sources.</w:t>
+      </w:r>
     </w:p>
     <w:p>
       <w:pPr>
@@ -275,7 +331,7 @@
           <w:sz w:val="48"/>
           <w:szCs w:val="48"/>
         </w:rPr>
-        <w:t>4</w:t>
+        <w:t>5</w:t>
       </w:r>
       <w:r>
         <w:rPr>
@@ -289,7 +345,7 @@
           <w:sz w:val="48"/>
           <w:szCs w:val="48"/>
         </w:rPr>
-        <w:t>What is a Data Warehouse?</w:t>
+        <w:t>What is a Data Mart or Data Marts?</w:t>
       </w:r>
       <w:r>
         <w:rPr>
@@ -316,99 +372,7 @@
           <w:szCs w:val="44"/>
         </w:rPr>
         <w:lastRenderedPageBreak/>
-        <w:t xml:space="preserve">A4: </w:t>
-      </w:r>
-      <w:r>
-        <w:rPr>
-          <w:color w:val="BFBFBF" w:themeColor="background1" w:themeShade="BF"/>
-          <w:sz w:val="44"/>
-          <w:szCs w:val="44"/>
-        </w:rPr>
-        <w:t>A technology that is dedicated to the storage of data from a wide range of sources.</w:t>
-      </w:r>
-    </w:p>
-    <w:p>
-      <w:pPr>
-        <w:spacing w:after="0" w:line="240" w:lineRule="auto"/>
-        <w:jc w:val="center"/>
-        <w:rPr>
-          <w:sz w:val="48"/>
-          <w:szCs w:val="48"/>
-        </w:rPr>
-      </w:pPr>
-      <w:r>
-        <w:rPr>
-          <w:sz w:val="48"/>
-          <w:szCs w:val="48"/>
-        </w:rPr>
-        <w:lastRenderedPageBreak/>
-        <w:t>Q</w:t>
-      </w:r>
-      <w:r>
-        <w:rPr>
-          <w:sz w:val="48"/>
-          <w:szCs w:val="48"/>
-        </w:rPr>
-        <w:t>5</w:t>
-      </w:r>
-      <w:r>
-        <w:rPr>
-          <w:sz w:val="48"/>
-          <w:szCs w:val="48"/>
-        </w:rPr>
-        <w:t xml:space="preserve">: </w:t>
-      </w:r>
-      <w:r>
-        <w:rPr>
-          <w:sz w:val="48"/>
-          <w:szCs w:val="48"/>
-        </w:rPr>
-        <w:t>What is a Data Mart or Data Marts?</w:t>
-      </w:r>
-      <w:r>
-        <w:rPr>
-          <w:sz w:val="56"/>
-          <w:szCs w:val="56"/>
-        </w:rPr>
-        <w:br w:type="page"/>
-      </w:r>
-    </w:p>
-    <w:p>
-      <w:pPr>
-        <w:spacing w:after="0" w:line="240" w:lineRule="auto"/>
-        <w:jc w:val="center"/>
-        <w:rPr>
-          <w:color w:val="BFBFBF" w:themeColor="background1" w:themeShade="BF"/>
-          <w:sz w:val="44"/>
-          <w:szCs w:val="44"/>
-        </w:rPr>
-      </w:pPr>
-      <w:r>
-        <w:rPr>
-          <w:color w:val="BFBFBF" w:themeColor="background1" w:themeShade="BF"/>
-          <w:sz w:val="44"/>
-          <w:szCs w:val="44"/>
-        </w:rPr>
-        <w:lastRenderedPageBreak/>
-        <w:t xml:space="preserve">A5: A subnet of a data warehouse that is dedicated to a specific group </w:t>
-      </w:r>
-      <w:proofErr w:type="spellStart"/>
-      <w:r>
-        <w:rPr>
-          <w:color w:val="BFBFBF" w:themeColor="background1" w:themeShade="BF"/>
-          <w:sz w:val="44"/>
-          <w:szCs w:val="44"/>
-        </w:rPr>
-        <w:t>i.e</w:t>
-      </w:r>
-      <w:proofErr w:type="spellEnd"/>
-      <w:r>
-        <w:rPr>
-          <w:color w:val="BFBFBF" w:themeColor="background1" w:themeShade="BF"/>
-          <w:sz w:val="44"/>
-          <w:szCs w:val="44"/>
-        </w:rPr>
-        <w:t xml:space="preserve"> Human Resource or CRM</w:t>
+        <w:t>A5: A subnet of a data warehouse that is dedicated to a specific group i.e Human Resource or CRM</w:t>
       </w:r>
     </w:p>
     <w:p>
@@ -1054,6 +1018,139 @@
         </w:rPr>
         <w:t>Adds new information columns and maintains previous columns</w:t>
       </w:r>
+    </w:p>
+    <w:p>
+      <w:pPr>
+        <w:pStyle w:val="ListParagraph"/>
+        <w:spacing w:after="0" w:line="240" w:lineRule="auto"/>
+        <w:jc w:val="center"/>
+        <w:rPr>
+          <w:sz w:val="48"/>
+          <w:szCs w:val="48"/>
+        </w:rPr>
+      </w:pPr>
+      <w:r>
+        <w:rPr>
+          <w:sz w:val="48"/>
+          <w:szCs w:val="48"/>
+        </w:rPr>
+        <w:lastRenderedPageBreak/>
+        <w:t>Q</w:t>
+      </w:r>
+      <w:r>
+        <w:rPr>
+          <w:sz w:val="48"/>
+          <w:szCs w:val="48"/>
+        </w:rPr>
+        <w:t>1</w:t>
+      </w:r>
+      <w:r>
+        <w:rPr>
+          <w:sz w:val="48"/>
+          <w:szCs w:val="48"/>
+        </w:rPr>
+        <w:t>4</w:t>
+      </w:r>
+      <w:r>
+        <w:rPr>
+          <w:sz w:val="48"/>
+          <w:szCs w:val="48"/>
+        </w:rPr>
+        <w:t>:</w:t>
+      </w:r>
+      <w:r>
+        <w:rPr>
+          <w:sz w:val="48"/>
+          <w:szCs w:val="48"/>
+        </w:rPr>
+        <w:t xml:space="preserve"> What is a source system?</w:t>
+      </w:r>
+    </w:p>
+    <w:p>
+      <w:pPr>
+        <w:rPr>
+          <w:sz w:val="48"/>
+          <w:szCs w:val="48"/>
+        </w:rPr>
+      </w:pPr>
+      <w:r>
+        <w:rPr>
+          <w:sz w:val="48"/>
+          <w:szCs w:val="48"/>
+        </w:rPr>
+        <w:br w:type="page"/>
+      </w:r>
+    </w:p>
+    <w:p>
+      <w:pPr>
+        <w:pStyle w:val="ListParagraph"/>
+        <w:spacing w:after="0" w:line="240" w:lineRule="auto"/>
+        <w:jc w:val="center"/>
+        <w:rPr>
+          <w:color w:val="BFBFBF" w:themeColor="background1" w:themeShade="BF"/>
+          <w:sz w:val="48"/>
+          <w:szCs w:val="48"/>
+        </w:rPr>
+      </w:pPr>
+      <w:r>
+        <w:rPr>
+          <w:color w:val="BFBFBF" w:themeColor="background1" w:themeShade="BF"/>
+          <w:sz w:val="48"/>
+          <w:szCs w:val="48"/>
+        </w:rPr>
+        <w:lastRenderedPageBreak/>
+        <w:t>A1</w:t>
+      </w:r>
+      <w:r>
+        <w:rPr>
+          <w:color w:val="BFBFBF" w:themeColor="background1" w:themeShade="BF"/>
+          <w:sz w:val="48"/>
+          <w:szCs w:val="48"/>
+        </w:rPr>
+        <w:t>4</w:t>
+      </w:r>
+      <w:r>
+        <w:rPr>
+          <w:color w:val="BFBFBF" w:themeColor="background1" w:themeShade="BF"/>
+          <w:sz w:val="48"/>
+          <w:szCs w:val="48"/>
+        </w:rPr>
+        <w:t xml:space="preserve">: </w:t>
+      </w:r>
+      <w:r>
+        <w:rPr>
+          <w:color w:val="BFBFBF" w:themeColor="background1" w:themeShade="BF"/>
+          <w:sz w:val="48"/>
+          <w:szCs w:val="48"/>
+        </w:rPr>
+        <w:t xml:space="preserve">A system of records for any given data element or </w:t>
+      </w:r>
+      <w:r>
+        <w:rPr>
+          <w:color w:val="BFBFBF" w:themeColor="background1" w:themeShade="BF"/>
+          <w:sz w:val="48"/>
+          <w:szCs w:val="48"/>
+        </w:rPr>
+        <w:t>piece</w:t>
+      </w:r>
+      <w:r>
+        <w:rPr>
+          <w:color w:val="BFBFBF" w:themeColor="background1" w:themeShade="BF"/>
+          <w:sz w:val="48"/>
+          <w:szCs w:val="48"/>
+        </w:rPr>
+        <w:t xml:space="preserve"> of information</w:t>
+      </w:r>
+    </w:p>
+    <w:p>
+      <w:pPr>
+        <w:spacing w:after="0" w:line="240" w:lineRule="auto"/>
+        <w:jc w:val="center"/>
+        <w:rPr>
+          <w:sz w:val="2"/>
+          <w:szCs w:val="2"/>
+        </w:rPr>
+      </w:pPr>
     </w:p>
     <w:p>
       <w:pPr>

</xml_diff>